<commit_message>
Main part of tests done. New estimation of flops. Interesting performance tests attached in xlsx file.
</commit_message>
<xml_diff>
--- a/N-Charges.docx
+++ b/N-Charges.docx
@@ -7,8 +7,13 @@
         <w:pStyle w:val="a3"/>
       </w:pPr>
       <w:r>
-        <w:t>Физическое моделирование на OpenCL</w:t>
-      </w:r>
+        <w:t xml:space="preserve">Физическое моделирование на </w:t>
+      </w:r>
+      <w:proofErr w:type="spellStart"/>
+      <w:r>
+        <w:t>OpenCL</w:t>
+      </w:r>
+      <w:proofErr w:type="spellEnd"/>
     </w:p>
     <w:tbl>
       <w:tblPr>
@@ -41,8 +46,13 @@
             <w:pPr>
               <w:ind w:firstLine="0"/>
             </w:pPr>
-            <w:r>
-              <w:t xml:space="preserve">Боголепов Д. </w:t>
+            <w:proofErr w:type="spellStart"/>
+            <w:r>
+              <w:t>Боголепов</w:t>
+            </w:r>
+            <w:proofErr w:type="spellEnd"/>
+            <w:r>
+              <w:t xml:space="preserve"> Д. </w:t>
             </w:r>
             <w:r>
               <w:rPr>
@@ -115,6 +125,7 @@
             <w:pPr>
               <w:ind w:firstLine="0"/>
             </w:pPr>
+            <w:proofErr w:type="spellStart"/>
             <w:r>
               <w:t>Со</w:t>
             </w:r>
@@ -122,7 +133,11 @@
               <w:t>п</w:t>
             </w:r>
             <w:r>
-              <w:t>ин Д</w:t>
+              <w:t>ин</w:t>
+            </w:r>
+            <w:proofErr w:type="spellEnd"/>
+            <w:r>
+              <w:t xml:space="preserve"> Д</w:t>
             </w:r>
             <w:r>
               <w:t xml:space="preserve">. </w:t>
@@ -173,8 +188,13 @@
             <w:pPr>
               <w:ind w:firstLine="0"/>
             </w:pPr>
-            <w:r>
-              <w:t xml:space="preserve">Калишев Г. </w:t>
+            <w:proofErr w:type="spellStart"/>
+            <w:r>
+              <w:t>Калишев</w:t>
+            </w:r>
+            <w:proofErr w:type="spellEnd"/>
+            <w:r>
+              <w:t xml:space="preserve"> Г. </w:t>
             </w:r>
             <w:r>
               <w:rPr>
@@ -211,7 +231,47 @@
         <w:t xml:space="preserve">В </w:t>
       </w:r>
       <w:r>
-        <w:t>конце 2008 года организация Khronos Group утвердила новый стандарт OpenCL. Он предназначен для осуществления вычислений на гетерогенных системах. В апреле 2009 года  Nvidia и AMD, выпустили драйвера с поддержкой OpenCL, но до сих пор мало информации о производительности решений на базе этой технологии.</w:t>
+        <w:t xml:space="preserve">конце 2008 года организация </w:t>
+      </w:r>
+      <w:proofErr w:type="spellStart"/>
+      <w:r>
+        <w:t>Khronos</w:t>
+      </w:r>
+      <w:proofErr w:type="spellEnd"/>
+      <w:r>
+        <w:t xml:space="preserve"> </w:t>
+      </w:r>
+      <w:proofErr w:type="spellStart"/>
+      <w:r>
+        <w:t>Group</w:t>
+      </w:r>
+      <w:proofErr w:type="spellEnd"/>
+      <w:r>
+        <w:t xml:space="preserve"> утвердила новый стандарт </w:t>
+      </w:r>
+      <w:proofErr w:type="spellStart"/>
+      <w:r>
+        <w:t>OpenCL</w:t>
+      </w:r>
+      <w:proofErr w:type="spellEnd"/>
+      <w:r>
+        <w:t xml:space="preserve">. Он предназначен для осуществления вычислений на гетерогенных системах. В апреле 2009 года  </w:t>
+      </w:r>
+      <w:proofErr w:type="spellStart"/>
+      <w:r>
+        <w:t>Nvidia</w:t>
+      </w:r>
+      <w:proofErr w:type="spellEnd"/>
+      <w:r>
+        <w:t xml:space="preserve"> и AMD, выпустили драйвера с поддержкой </w:t>
+      </w:r>
+      <w:proofErr w:type="spellStart"/>
+      <w:r>
+        <w:t>OpenCL</w:t>
+      </w:r>
+      <w:proofErr w:type="spellEnd"/>
+      <w:r>
+        <w:t>, но до сих пор мало информации о производительности решений на базе этой технологии.</w:t>
       </w:r>
     </w:p>
     <w:p>
@@ -224,14 +284,29 @@
     </w:p>
     <w:p>
       <w:r>
-        <w:t>Для тестирования производительности была выбрана задача моделирования из класса N-body</w:t>
-      </w:r>
-      <w:r>
-        <w:t xml:space="preserve"> problems</w:t>
-      </w:r>
-      <w:r>
-        <w:t xml:space="preserve">, задачи такого типа хорошо поддаются распараллеливанию. </w:t>
-      </w:r>
+        <w:t xml:space="preserve">Для тестирования производительности была выбрана задача моделирования из класса </w:t>
+      </w:r>
+      <w:proofErr w:type="spellStart"/>
+      <w:r>
+        <w:t>N-body</w:t>
+      </w:r>
+      <w:proofErr w:type="spellEnd"/>
+      <w:r>
+        <w:t xml:space="preserve"> </w:t>
+      </w:r>
+      <w:proofErr w:type="spellStart"/>
+      <w:r>
+        <w:t>problems</w:t>
+      </w:r>
+      <w:proofErr w:type="spellEnd"/>
+      <w:r>
+        <w:t>, задачи такого типа хоро</w:t>
+      </w:r>
+      <w:r>
+        <w:t>шо поддаются распараллеливанию.</w:t>
+      </w:r>
+    </w:p>
+    <w:p>
       <w:r>
         <w:t xml:space="preserve">Рассматривается </w:t>
       </w:r>
@@ -381,7 +456,15 @@
         <w:t>Мы хотим узнать, насколько</w:t>
       </w:r>
       <w:r>
-        <w:t xml:space="preserve"> теоретическую производительность реально достичь на практике, используя OpenCL.</w:t>
+        <w:t xml:space="preserve"> теоретическую производительность реально достичь на практике, используя </w:t>
+      </w:r>
+      <w:proofErr w:type="spellStart"/>
+      <w:r>
+        <w:t>OpenCL</w:t>
+      </w:r>
+      <w:proofErr w:type="spellEnd"/>
+      <w:r>
+        <w:t>.</w:t>
       </w:r>
       <w:r>
         <w:t xml:space="preserve"> </w:t>
@@ -389,7 +472,13 @@
     </w:p>
     <w:p>
       <w:r>
-        <w:t xml:space="preserve">При подсчёте, мы руководствуемся предположением, что будут произведены все возможные оптимизации исходного кода. </w:t>
+        <w:t xml:space="preserve">При подсчёте, мы </w:t>
+      </w:r>
+      <w:r>
+        <w:t>предполагаем</w:t>
+      </w:r>
+      <w:r>
+        <w:t xml:space="preserve">, что будут произведены все возможные оптимизации исходного кода. </w:t>
       </w:r>
       <w:r>
         <w:t>Таким образом</w:t>
@@ -410,7 +499,7 @@
     <w:p/>
     <w:tbl>
       <w:tblPr>
-        <w:tblStyle w:val="-1"/>
+        <w:tblStyle w:val="-11"/>
         <w:tblW w:w="9072" w:type="dxa"/>
         <w:tblBorders>
           <w:top w:val="single" w:sz="8" w:space="0" w:color="1D1B11" w:themeColor="background2" w:themeShade="1A"/>
@@ -1038,8 +1127,22 @@
                 <w:szCs w:val="20"/>
                 <w:lang w:val="en-US"/>
               </w:rPr>
-              <w:t>particle i</w:t>
-            </w:r>
+              <w:t xml:space="preserve">particle </w:t>
+            </w:r>
+            <w:proofErr w:type="spellStart"/>
+            <w:r>
+              <w:rPr>
+                <w:rFonts w:ascii="Courier New" w:hAnsi="Courier New" w:cs="Courier New"/>
+                <w:b w:val="0"/>
+                <w:iCs/>
+                <w:color w:val="008000"/>
+                <w:sz w:val="20"/>
+                <w:szCs w:val="20"/>
+                <w:lang w:val="en-US"/>
+              </w:rPr>
+              <w:t>i</w:t>
+            </w:r>
+            <w:proofErr w:type="spellEnd"/>
           </w:p>
         </w:tc>
         <w:tc>
@@ -1556,7 +1659,51 @@
                 <w:szCs w:val="20"/>
                 <w:lang w:val="en-US"/>
               </w:rPr>
-              <w:t xml:space="preserve"> invDist = inversesqrt ( dist + SOFTENING );</w:t>
+              <w:t xml:space="preserve"> </w:t>
+            </w:r>
+            <w:proofErr w:type="spellStart"/>
+            <w:r>
+              <w:rPr>
+                <w:rFonts w:ascii="Courier New" w:hAnsi="Courier New" w:cs="Courier New"/>
+                <w:b w:val="0"/>
+                <w:sz w:val="20"/>
+                <w:szCs w:val="20"/>
+                <w:lang w:val="en-US"/>
+              </w:rPr>
+              <w:t>invDist</w:t>
+            </w:r>
+            <w:proofErr w:type="spellEnd"/>
+            <w:r>
+              <w:rPr>
+                <w:rFonts w:ascii="Courier New" w:hAnsi="Courier New" w:cs="Courier New"/>
+                <w:b w:val="0"/>
+                <w:sz w:val="20"/>
+                <w:szCs w:val="20"/>
+                <w:lang w:val="en-US"/>
+              </w:rPr>
+              <w:t xml:space="preserve"> = </w:t>
+            </w:r>
+            <w:proofErr w:type="spellStart"/>
+            <w:r>
+              <w:rPr>
+                <w:rFonts w:ascii="Courier New" w:hAnsi="Courier New" w:cs="Courier New"/>
+                <w:b w:val="0"/>
+                <w:sz w:val="20"/>
+                <w:szCs w:val="20"/>
+                <w:lang w:val="en-US"/>
+              </w:rPr>
+              <w:t>inversesqrt</w:t>
+            </w:r>
+            <w:proofErr w:type="spellEnd"/>
+            <w:r>
+              <w:rPr>
+                <w:rFonts w:ascii="Courier New" w:hAnsi="Courier New" w:cs="Courier New"/>
+                <w:b w:val="0"/>
+                <w:sz w:val="20"/>
+                <w:szCs w:val="20"/>
+                <w:lang w:val="en-US"/>
+              </w:rPr>
+              <w:t xml:space="preserve"> ( dist + SOFTENING );</w:t>
             </w:r>
           </w:p>
         </w:tc>
@@ -1622,7 +1769,7 @@
                 <w:szCs w:val="20"/>
                 <w:lang w:val="en-US"/>
               </w:rPr>
-              <w:t>5</w:t>
+              <w:t>2</w:t>
             </w:r>
           </w:p>
         </w:tc>
@@ -1739,7 +1886,95 @@
                 <w:szCs w:val="20"/>
                 <w:lang w:val="en-US"/>
               </w:rPr>
-              <w:t xml:space="preserve"> invDistCube = invDist * invDist * invDist;</w:t>
+              <w:t xml:space="preserve"> </w:t>
+            </w:r>
+            <w:proofErr w:type="spellStart"/>
+            <w:r>
+              <w:rPr>
+                <w:rFonts w:ascii="Courier New" w:hAnsi="Courier New" w:cs="Courier New"/>
+                <w:b w:val="0"/>
+                <w:sz w:val="20"/>
+                <w:szCs w:val="20"/>
+                <w:lang w:val="en-US"/>
+              </w:rPr>
+              <w:t>invDistCube</w:t>
+            </w:r>
+            <w:proofErr w:type="spellEnd"/>
+            <w:r>
+              <w:rPr>
+                <w:rFonts w:ascii="Courier New" w:hAnsi="Courier New" w:cs="Courier New"/>
+                <w:b w:val="0"/>
+                <w:sz w:val="20"/>
+                <w:szCs w:val="20"/>
+                <w:lang w:val="en-US"/>
+              </w:rPr>
+              <w:t xml:space="preserve"> = </w:t>
+            </w:r>
+            <w:proofErr w:type="spellStart"/>
+            <w:r>
+              <w:rPr>
+                <w:rFonts w:ascii="Courier New" w:hAnsi="Courier New" w:cs="Courier New"/>
+                <w:b w:val="0"/>
+                <w:sz w:val="20"/>
+                <w:szCs w:val="20"/>
+                <w:lang w:val="en-US"/>
+              </w:rPr>
+              <w:t>invDist</w:t>
+            </w:r>
+            <w:proofErr w:type="spellEnd"/>
+            <w:r>
+              <w:rPr>
+                <w:rFonts w:ascii="Courier New" w:hAnsi="Courier New" w:cs="Courier New"/>
+                <w:b w:val="0"/>
+                <w:sz w:val="20"/>
+                <w:szCs w:val="20"/>
+                <w:lang w:val="en-US"/>
+              </w:rPr>
+              <w:t xml:space="preserve"> * </w:t>
+            </w:r>
+            <w:proofErr w:type="spellStart"/>
+            <w:r>
+              <w:rPr>
+                <w:rFonts w:ascii="Courier New" w:hAnsi="Courier New" w:cs="Courier New"/>
+                <w:b w:val="0"/>
+                <w:sz w:val="20"/>
+                <w:szCs w:val="20"/>
+                <w:lang w:val="en-US"/>
+              </w:rPr>
+              <w:t>invDist</w:t>
+            </w:r>
+            <w:proofErr w:type="spellEnd"/>
+            <w:r>
+              <w:rPr>
+                <w:rFonts w:ascii="Courier New" w:hAnsi="Courier New" w:cs="Courier New"/>
+                <w:b w:val="0"/>
+                <w:sz w:val="20"/>
+                <w:szCs w:val="20"/>
+                <w:lang w:val="en-US"/>
+              </w:rPr>
+              <w:t xml:space="preserve"> * </w:t>
+            </w:r>
+            <w:proofErr w:type="spellStart"/>
+            <w:r>
+              <w:rPr>
+                <w:rFonts w:ascii="Courier New" w:hAnsi="Courier New" w:cs="Courier New"/>
+                <w:b w:val="0"/>
+                <w:sz w:val="20"/>
+                <w:szCs w:val="20"/>
+                <w:lang w:val="en-US"/>
+              </w:rPr>
+              <w:t>invDist</w:t>
+            </w:r>
+            <w:proofErr w:type="spellEnd"/>
+            <w:r>
+              <w:rPr>
+                <w:rFonts w:ascii="Courier New" w:hAnsi="Courier New" w:cs="Courier New"/>
+                <w:b w:val="0"/>
+                <w:sz w:val="20"/>
+                <w:szCs w:val="20"/>
+                <w:lang w:val="en-US"/>
+              </w:rPr>
+              <w:t>;</w:t>
             </w:r>
           </w:p>
         </w:tc>
@@ -1905,8 +2140,20 @@
                 <w:szCs w:val="20"/>
                 <w:lang w:val="en-US"/>
               </w:rPr>
-              <w:t xml:space="preserve"> s = q * qi</w:t>
-            </w:r>
+              <w:t xml:space="preserve"> s = q * </w:t>
+            </w:r>
+            <w:proofErr w:type="spellStart"/>
+            <w:r>
+              <w:rPr>
+                <w:rFonts w:ascii="Courier New" w:hAnsi="Courier New" w:cs="Courier New"/>
+                <w:b w:val="0"/>
+                <w:sz w:val="20"/>
+                <w:szCs w:val="20"/>
+                <w:lang w:val="en-US"/>
+              </w:rPr>
+              <w:t>qi</w:t>
+            </w:r>
+            <w:proofErr w:type="spellEnd"/>
             <w:r>
               <w:rPr>
                 <w:rFonts w:ascii="Courier New" w:hAnsi="Courier New" w:cs="Courier New"/>
@@ -1925,7 +2172,29 @@
                 <w:szCs w:val="20"/>
                 <w:lang w:val="en-US"/>
               </w:rPr>
-              <w:t>* invDistCube;</w:t>
+              <w:t xml:space="preserve">* </w:t>
+            </w:r>
+            <w:proofErr w:type="spellStart"/>
+            <w:r>
+              <w:rPr>
+                <w:rFonts w:ascii="Courier New" w:hAnsi="Courier New" w:cs="Courier New"/>
+                <w:b w:val="0"/>
+                <w:sz w:val="20"/>
+                <w:szCs w:val="20"/>
+                <w:lang w:val="en-US"/>
+              </w:rPr>
+              <w:t>invDistCube</w:t>
+            </w:r>
+            <w:proofErr w:type="spellEnd"/>
+            <w:r>
+              <w:rPr>
+                <w:rFonts w:ascii="Courier New" w:hAnsi="Courier New" w:cs="Courier New"/>
+                <w:b w:val="0"/>
+                <w:sz w:val="20"/>
+                <w:szCs w:val="20"/>
+                <w:lang w:val="en-US"/>
+              </w:rPr>
+              <w:t>;</w:t>
             </w:r>
           </w:p>
         </w:tc>
@@ -2533,15 +2802,18 @@
                 <w:rFonts w:ascii="Courier New" w:hAnsi="Courier New" w:cs="Courier New"/>
                 <w:sz w:val="20"/>
                 <w:szCs w:val="20"/>
-              </w:rPr>
-            </w:pPr>
-            <w:r>
-              <w:rPr>
-                <w:rFonts w:ascii="Courier New" w:hAnsi="Courier New" w:cs="Courier New"/>
-                <w:sz w:val="20"/>
-                <w:szCs w:val="20"/>
-              </w:rPr>
-              <w:t>20</w:t>
+                <w:lang w:val="en-US"/>
+              </w:rPr>
+            </w:pPr>
+            <w:commentRangeStart w:id="0"/>
+            <w:r>
+              <w:rPr>
+                <w:rFonts w:ascii="Courier New" w:hAnsi="Courier New" w:cs="Courier New"/>
+                <w:sz w:val="20"/>
+                <w:szCs w:val="20"/>
+                <w:lang w:val="en-US"/>
+              </w:rPr>
+              <w:t>17</w:t>
             </w:r>
           </w:p>
         </w:tc>
@@ -2572,7 +2844,22 @@
                 <w:sz w:val="20"/>
                 <w:szCs w:val="20"/>
               </w:rPr>
-              <w:t>13</w:t>
+              <w:t>1</w:t>
+            </w:r>
+            <w:r>
+              <w:rPr>
+                <w:rFonts w:ascii="Courier New" w:hAnsi="Courier New" w:cs="Courier New"/>
+                <w:sz w:val="20"/>
+                <w:szCs w:val="20"/>
+              </w:rPr>
+              <w:t>0</w:t>
+            </w:r>
+            <w:commentRangeEnd w:id="0"/>
+            <w:r>
+              <w:rPr>
+                <w:rStyle w:val="af2"/>
+              </w:rPr>
+              <w:commentReference w:id="0"/>
             </w:r>
           </w:p>
         </w:tc>
@@ -2595,9 +2882,11 @@
       <w:r>
         <w:t xml:space="preserve">цикл </w:t>
       </w:r>
+      <w:proofErr w:type="spellStart"/>
       <w:r>
         <w:t>for</w:t>
       </w:r>
+      <w:proofErr w:type="spellEnd"/>
       <w:r>
         <w:t xml:space="preserve"> был полностью развернут компилятором. Различие в количестве </w:t>
       </w:r>
@@ -2688,16 +2977,16 @@
       <w:r>
         <w:t xml:space="preserve">векторное умножение и одно векторное </w:t>
       </w:r>
-      <w:commentRangeStart w:id="0"/>
+      <w:commentRangeStart w:id="1"/>
       <w:r>
         <w:t>сложение</w:t>
       </w:r>
-      <w:commentRangeEnd w:id="0"/>
+      <w:commentRangeEnd w:id="1"/>
       <w:r>
         <w:rPr>
           <w:rStyle w:val="af2"/>
         </w:rPr>
-        <w:commentReference w:id="0"/>
+        <w:commentReference w:id="1"/>
       </w:r>
       <w:r>
         <w:t xml:space="preserve">). </w:t>
@@ -2821,19 +3110,11 @@
       <w:r>
         <w:t xml:space="preserve"> </w:t>
       </w:r>
-      <w:commentRangeStart w:id="1"/>
       <w:r>
         <w:rPr>
           <w:lang w:val="en-US"/>
         </w:rPr>
         <w:t>flops</w:t>
-      </w:r>
-      <w:commentRangeEnd w:id="1"/>
-      <w:r>
-        <w:rPr>
-          <w:rStyle w:val="af2"/>
-        </w:rPr>
-        <w:commentReference w:id="1"/>
       </w:r>
       <w:r>
         <w:t>.</w:t>
@@ -2852,26 +3133,9 @@
     <w:p>
       <w:pPr>
         <w:pStyle w:val="1"/>
-        <w:rPr>
-          <w:lang w:val="en-US"/>
-        </w:rPr>
       </w:pPr>
       <w:r>
-        <w:t xml:space="preserve">Результаты </w:t>
-      </w:r>
-      <w:commentRangeStart w:id="2"/>
-      <w:r>
-        <w:t>экспериментов</w:t>
-      </w:r>
-      <w:commentRangeEnd w:id="2"/>
-      <w:r>
-        <w:rPr>
-          <w:rStyle w:val="af2"/>
-          <w:rFonts w:eastAsiaTheme="minorHAnsi" w:cstheme="minorBidi"/>
-          <w:b w:val="0"/>
-          <w:bCs w:val="0"/>
-        </w:rPr>
-        <w:commentReference w:id="2"/>
+        <w:t>Результаты экспериментов</w:t>
       </w:r>
     </w:p>
     <w:p>
@@ -2879,25 +3143,7 @@
         <w:t>Эксперименты проводились для N = 16384</w:t>
       </w:r>
       <w:r>
-        <w:t>,</w:t>
-      </w:r>
-      <w:r>
-        <w:t xml:space="preserve"> реализаия была основана на</w:t>
-      </w:r>
-      <w:r>
-        <w:t xml:space="preserve"> метод</w:t>
-      </w:r>
-      <w:r>
-        <w:t>е</w:t>
-      </w:r>
-      <w:r>
-        <w:t xml:space="preserve"> Эйлера</w:t>
-      </w:r>
-      <w:r>
-        <w:t>.</w:t>
-      </w:r>
-      <w:r>
-        <w:t xml:space="preserve"> </w:t>
+        <w:t xml:space="preserve">. </w:t>
       </w:r>
       <w:r>
         <w:t xml:space="preserve">Для теоретической оценки производительности мы пользовались формулой: </w:t>
@@ -2986,9 +3232,9 @@
         <w:tblLook w:val="04A0"/>
       </w:tblPr>
       <w:tblGrid>
-        <w:gridCol w:w="2816"/>
-        <w:gridCol w:w="2410"/>
-        <w:gridCol w:w="2552"/>
+        <w:gridCol w:w="3040"/>
+        <w:gridCol w:w="2268"/>
+        <w:gridCol w:w="2470"/>
       </w:tblGrid>
       <w:tr>
         <w:trPr>
@@ -2998,7 +3244,7 @@
         <w:tc>
           <w:tcPr>
             <w:cnfStyle w:val="001000000100"/>
-            <w:tcW w:w="2816" w:type="dxa"/>
+            <w:tcW w:w="3040" w:type="dxa"/>
             <w:tcBorders>
               <w:top w:val="none" w:sz="0" w:space="0" w:color="auto"/>
               <w:left w:val="none" w:sz="0" w:space="0" w:color="auto"/>
@@ -3009,12 +3255,21 @@
           <w:p>
             <w:pPr>
               <w:ind w:firstLine="0"/>
-            </w:pPr>
-          </w:p>
-        </w:tc>
-        <w:tc>
-          <w:tcPr>
-            <w:tcW w:w="2410" w:type="dxa"/>
+              <w:jc w:val="center"/>
+            </w:pPr>
+            <w:proofErr w:type="spellStart"/>
+            <w:r>
+              <w:rPr>
+                <w:lang w:val="en-US"/>
+              </w:rPr>
+              <w:t>Устройство</w:t>
+            </w:r>
+            <w:proofErr w:type="spellEnd"/>
+          </w:p>
+        </w:tc>
+        <w:tc>
+          <w:tcPr>
+            <w:tcW w:w="2268" w:type="dxa"/>
             <w:tcBorders>
               <w:top w:val="none" w:sz="0" w:space="0" w:color="auto"/>
               <w:left w:val="none" w:sz="0" w:space="0" w:color="auto"/>
@@ -3029,13 +3284,13 @@
               <w:cnfStyle w:val="100000000000"/>
             </w:pPr>
             <w:r>
-              <w:t>Число потоковых процессоров</w:t>
-            </w:r>
-          </w:p>
-        </w:tc>
-        <w:tc>
-          <w:tcPr>
-            <w:tcW w:w="2552" w:type="dxa"/>
+              <w:t>Число процессоров</w:t>
+            </w:r>
+          </w:p>
+        </w:tc>
+        <w:tc>
+          <w:tcPr>
+            <w:tcW w:w="2470" w:type="dxa"/>
             <w:tcBorders>
               <w:top w:val="none" w:sz="0" w:space="0" w:color="auto"/>
               <w:left w:val="none" w:sz="0" w:space="0" w:color="auto"/>
@@ -3053,14 +3308,28 @@
               </w:rPr>
             </w:pPr>
             <w:r>
-              <w:t>Частота потоковых процессоров</w:t>
+              <w:t>Частота</w:t>
+            </w:r>
+            <w:r>
+              <w:t xml:space="preserve"> одного</w:t>
+            </w:r>
+            <w:r>
+              <w:t xml:space="preserve"> процессор</w:t>
+            </w:r>
+            <w:r>
+              <w:rPr>
+                <w:lang w:val="en-US"/>
+              </w:rPr>
+              <w:t>а</w:t>
             </w:r>
             <w:r>
               <w:t xml:space="preserve">, </w:t>
             </w:r>
+            <w:proofErr w:type="spellStart"/>
             <w:r>
               <w:t>MHz</w:t>
             </w:r>
+            <w:proofErr w:type="spellEnd"/>
           </w:p>
         </w:tc>
       </w:tr>
@@ -3072,7 +3341,7 @@
         <w:tc>
           <w:tcPr>
             <w:cnfStyle w:val="001000000000"/>
-            <w:tcW w:w="2816" w:type="dxa"/>
+            <w:tcW w:w="3040" w:type="dxa"/>
             <w:tcBorders>
               <w:top w:val="none" w:sz="0" w:space="0" w:color="auto"/>
               <w:left w:val="none" w:sz="0" w:space="0" w:color="auto"/>
@@ -3089,13 +3358,23 @@
                 <w:lang w:val="en-US"/>
               </w:rPr>
             </w:pPr>
-            <w:r>
-              <w:rPr>
-                <w:sz w:val="24"/>
-                <w:szCs w:val="24"/>
-                <w:lang w:val="en-US"/>
-              </w:rPr>
-              <w:t>GeForce 8800 GTS</w:t>
+            <w:proofErr w:type="spellStart"/>
+            <w:r>
+              <w:rPr>
+                <w:sz w:val="24"/>
+                <w:szCs w:val="24"/>
+                <w:lang w:val="en-US"/>
+              </w:rPr>
+              <w:t>GeForce</w:t>
+            </w:r>
+            <w:proofErr w:type="spellEnd"/>
+            <w:r>
+              <w:rPr>
+                <w:sz w:val="24"/>
+                <w:szCs w:val="24"/>
+                <w:lang w:val="en-US"/>
+              </w:rPr>
+              <w:t xml:space="preserve"> 8800 GTS</w:t>
             </w:r>
             <w:r>
               <w:rPr>
@@ -3108,7 +3387,7 @@
         </w:tc>
         <w:tc>
           <w:tcPr>
-            <w:tcW w:w="2410" w:type="dxa"/>
+            <w:tcW w:w="2268" w:type="dxa"/>
             <w:tcBorders>
               <w:top w:val="none" w:sz="0" w:space="0" w:color="auto"/>
               <w:left w:val="none" w:sz="0" w:space="0" w:color="auto"/>
@@ -3138,7 +3417,7 @@
         </w:tc>
         <w:tc>
           <w:tcPr>
-            <w:tcW w:w="2552" w:type="dxa"/>
+            <w:tcW w:w="2470" w:type="dxa"/>
             <w:tcBorders>
               <w:top w:val="none" w:sz="0" w:space="0" w:color="auto"/>
               <w:left w:val="none" w:sz="0" w:space="0" w:color="auto"/>
@@ -3174,7 +3453,7 @@
         <w:tc>
           <w:tcPr>
             <w:cnfStyle w:val="001000000000"/>
-            <w:tcW w:w="2816" w:type="dxa"/>
+            <w:tcW w:w="3040" w:type="dxa"/>
             <w:tcBorders>
               <w:left w:val="none" w:sz="0" w:space="0" w:color="auto"/>
               <w:bottom w:val="none" w:sz="0" w:space="0" w:color="auto"/>
@@ -3189,19 +3468,29 @@
                 <w:szCs w:val="24"/>
               </w:rPr>
             </w:pPr>
-            <w:r>
-              <w:rPr>
-                <w:sz w:val="24"/>
-                <w:szCs w:val="24"/>
-                <w:lang w:val="en-US"/>
-              </w:rPr>
-              <w:t>GeForce 8800 GT</w:t>
-            </w:r>
-          </w:p>
-        </w:tc>
-        <w:tc>
-          <w:tcPr>
-            <w:tcW w:w="2410" w:type="dxa"/>
+            <w:proofErr w:type="spellStart"/>
+            <w:r>
+              <w:rPr>
+                <w:sz w:val="24"/>
+                <w:szCs w:val="24"/>
+                <w:lang w:val="en-US"/>
+              </w:rPr>
+              <w:t>GeForce</w:t>
+            </w:r>
+            <w:proofErr w:type="spellEnd"/>
+            <w:r>
+              <w:rPr>
+                <w:sz w:val="24"/>
+                <w:szCs w:val="24"/>
+                <w:lang w:val="en-US"/>
+              </w:rPr>
+              <w:t xml:space="preserve"> 8800 GT</w:t>
+            </w:r>
+          </w:p>
+        </w:tc>
+        <w:tc>
+          <w:tcPr>
+            <w:tcW w:w="2268" w:type="dxa"/>
           </w:tcPr>
           <w:p>
             <w:pPr>
@@ -3224,7 +3513,7 @@
         </w:tc>
         <w:tc>
           <w:tcPr>
-            <w:tcW w:w="2552" w:type="dxa"/>
+            <w:tcW w:w="2470" w:type="dxa"/>
           </w:tcPr>
           <w:p>
             <w:pPr>
@@ -3255,7 +3544,7 @@
         <w:tc>
           <w:tcPr>
             <w:cnfStyle w:val="001000000000"/>
-            <w:tcW w:w="2816" w:type="dxa"/>
+            <w:tcW w:w="3040" w:type="dxa"/>
             <w:tcBorders>
               <w:top w:val="none" w:sz="0" w:space="0" w:color="auto"/>
               <w:left w:val="none" w:sz="0" w:space="0" w:color="auto"/>
@@ -3278,13 +3567,31 @@
                 <w:szCs w:val="24"/>
                 <w:lang w:val="en-US"/>
               </w:rPr>
-              <w:t>Intel Core 2 Duo</w:t>
-            </w:r>
-          </w:p>
-        </w:tc>
-        <w:tc>
-          <w:tcPr>
-            <w:tcW w:w="2410" w:type="dxa"/>
+              <w:t xml:space="preserve">AMD </w:t>
+            </w:r>
+            <w:proofErr w:type="spellStart"/>
+            <w:r>
+              <w:rPr>
+                <w:sz w:val="24"/>
+                <w:szCs w:val="24"/>
+                <w:lang w:val="en-US"/>
+              </w:rPr>
+              <w:t>Athlon</w:t>
+            </w:r>
+            <w:proofErr w:type="spellEnd"/>
+            <w:r>
+              <w:rPr>
+                <w:sz w:val="24"/>
+                <w:szCs w:val="24"/>
+                <w:lang w:val="en-US"/>
+              </w:rPr>
+              <w:t xml:space="preserve"> 64 X2 3800+</w:t>
+            </w:r>
+          </w:p>
+        </w:tc>
+        <w:tc>
+          <w:tcPr>
+            <w:tcW w:w="2268" w:type="dxa"/>
             <w:tcBorders>
               <w:top w:val="none" w:sz="0" w:space="0" w:color="auto"/>
               <w:left w:val="none" w:sz="0" w:space="0" w:color="auto"/>
@@ -3316,7 +3623,7 @@
         </w:tc>
         <w:tc>
           <w:tcPr>
-            <w:tcW w:w="2552" w:type="dxa"/>
+            <w:tcW w:w="2470" w:type="dxa"/>
             <w:tcBorders>
               <w:top w:val="none" w:sz="0" w:space="0" w:color="auto"/>
               <w:left w:val="none" w:sz="0" w:space="0" w:color="auto"/>
@@ -3332,16 +3639,22 @@
               <w:rPr>
                 <w:sz w:val="24"/>
                 <w:szCs w:val="24"/>
-                <w:lang w:val="en-US"/>
-              </w:rPr>
-            </w:pPr>
-            <w:r>
-              <w:rPr>
-                <w:sz w:val="24"/>
-                <w:szCs w:val="24"/>
-                <w:lang w:val="en-US"/>
-              </w:rPr>
-              <w:t>2340</w:t>
+              </w:rPr>
+            </w:pPr>
+            <w:r>
+              <w:rPr>
+                <w:sz w:val="24"/>
+                <w:szCs w:val="24"/>
+                <w:lang w:val="en-US"/>
+              </w:rPr>
+              <w:t>2</w:t>
+            </w:r>
+            <w:r>
+              <w:rPr>
+                <w:sz w:val="24"/>
+                <w:szCs w:val="24"/>
+              </w:rPr>
+              <w:t>010</w:t>
             </w:r>
           </w:p>
         </w:tc>
@@ -3353,7 +3666,7 @@
         <w:tc>
           <w:tcPr>
             <w:cnfStyle w:val="001000000000"/>
-            <w:tcW w:w="2816" w:type="dxa"/>
+            <w:tcW w:w="3040" w:type="dxa"/>
             <w:tcBorders>
               <w:left w:val="none" w:sz="0" w:space="0" w:color="auto"/>
               <w:bottom w:val="none" w:sz="0" w:space="0" w:color="auto"/>
@@ -3375,20 +3688,13 @@
                 <w:szCs w:val="24"/>
                 <w:lang w:val="en-US"/>
               </w:rPr>
-              <w:t>Intel Core 2 Duo</w:t>
-            </w:r>
-            <w:r>
-              <w:rPr>
-                <w:sz w:val="24"/>
-                <w:szCs w:val="24"/>
-              </w:rPr>
-              <w:t xml:space="preserve"> E8200</w:t>
-            </w:r>
-          </w:p>
-        </w:tc>
-        <w:tc>
-          <w:tcPr>
-            <w:tcW w:w="2410" w:type="dxa"/>
+              <w:t>Intel Core 2 Duo E8200</w:t>
+            </w:r>
+          </w:p>
+        </w:tc>
+        <w:tc>
+          <w:tcPr>
+            <w:tcW w:w="2268" w:type="dxa"/>
             <w:shd w:val="clear" w:color="auto" w:fill="FFFFFF" w:themeFill="background1"/>
           </w:tcPr>
           <w:p>
@@ -3414,7 +3720,7 @@
         </w:tc>
         <w:tc>
           <w:tcPr>
-            <w:tcW w:w="2552" w:type="dxa"/>
+            <w:tcW w:w="2470" w:type="dxa"/>
             <w:shd w:val="clear" w:color="auto" w:fill="FFFFFF" w:themeFill="background1"/>
           </w:tcPr>
           <w:p>
@@ -3434,7 +3740,7 @@
                 <w:szCs w:val="24"/>
                 <w:lang w:val="en-US"/>
               </w:rPr>
-              <w:t>2667</w:t>
+              <w:t>2670</w:t>
             </w:r>
           </w:p>
         </w:tc>
@@ -3484,7 +3790,13 @@
         <w:rPr>
           <w:noProof/>
         </w:rPr>
-        <w:t xml:space="preserve">на </w:t>
+        <w:t>для</w:t>
+      </w:r>
+      <w:r>
+        <w:rPr>
+          <w:noProof/>
+        </w:rPr>
+        <w:t xml:space="preserve"> </w:t>
       </w:r>
       <w:r>
         <w:rPr>
@@ -3645,13 +3957,23 @@
                 <w:lang w:val="en-US"/>
               </w:rPr>
             </w:pPr>
-            <w:r>
-              <w:rPr>
-                <w:sz w:val="24"/>
-                <w:szCs w:val="24"/>
-                <w:lang w:val="en-US"/>
-              </w:rPr>
-              <w:t>GeForce 8800 GTS</w:t>
+            <w:proofErr w:type="spellStart"/>
+            <w:r>
+              <w:rPr>
+                <w:sz w:val="24"/>
+                <w:szCs w:val="24"/>
+                <w:lang w:val="en-US"/>
+              </w:rPr>
+              <w:t>GeForce</w:t>
+            </w:r>
+            <w:proofErr w:type="spellEnd"/>
+            <w:r>
+              <w:rPr>
+                <w:sz w:val="24"/>
+                <w:szCs w:val="24"/>
+                <w:lang w:val="en-US"/>
+              </w:rPr>
+              <w:t xml:space="preserve"> 8800 GTS</w:t>
             </w:r>
             <w:r>
               <w:rPr>
@@ -3681,14 +4003,16 @@
               <w:rPr>
                 <w:sz w:val="24"/>
                 <w:szCs w:val="24"/>
-              </w:rPr>
-            </w:pPr>
-            <w:r>
-              <w:rPr>
-                <w:sz w:val="24"/>
-                <w:szCs w:val="24"/>
-              </w:rPr>
-              <w:t>21.46</w:t>
+                <w:lang w:val="en-US"/>
+              </w:rPr>
+            </w:pPr>
+            <w:r>
+              <w:rPr>
+                <w:sz w:val="24"/>
+                <w:szCs w:val="24"/>
+                <w:lang w:val="en-US"/>
+              </w:rPr>
+              <w:t>25.2</w:t>
             </w:r>
           </w:p>
         </w:tc>
@@ -3744,13 +4068,23 @@
                 <w:szCs w:val="24"/>
               </w:rPr>
             </w:pPr>
-            <w:r>
-              <w:rPr>
-                <w:sz w:val="24"/>
-                <w:szCs w:val="24"/>
-                <w:lang w:val="en-US"/>
-              </w:rPr>
-              <w:t>GeForce 8800 GT</w:t>
+            <w:proofErr w:type="spellStart"/>
+            <w:r>
+              <w:rPr>
+                <w:sz w:val="24"/>
+                <w:szCs w:val="24"/>
+                <w:lang w:val="en-US"/>
+              </w:rPr>
+              <w:t>GeForce</w:t>
+            </w:r>
+            <w:proofErr w:type="spellEnd"/>
+            <w:r>
+              <w:rPr>
+                <w:sz w:val="24"/>
+                <w:szCs w:val="24"/>
+                <w:lang w:val="en-US"/>
+              </w:rPr>
+              <w:t xml:space="preserve"> 8800 GT</w:t>
             </w:r>
           </w:p>
         </w:tc>
@@ -3766,14 +4100,16 @@
               <w:rPr>
                 <w:sz w:val="24"/>
                 <w:szCs w:val="24"/>
-              </w:rPr>
-            </w:pPr>
-            <w:r>
-              <w:rPr>
-                <w:sz w:val="24"/>
-                <w:szCs w:val="24"/>
-              </w:rPr>
-              <w:t>31.29</w:t>
+                <w:lang w:val="en-US"/>
+              </w:rPr>
+            </w:pPr>
+            <w:r>
+              <w:rPr>
+                <w:sz w:val="24"/>
+                <w:szCs w:val="24"/>
+                <w:lang w:val="en-US"/>
+              </w:rPr>
+              <w:t>36.8</w:t>
             </w:r>
           </w:p>
         </w:tc>
@@ -3791,24 +4127,12 @@
                 <w:szCs w:val="24"/>
               </w:rPr>
             </w:pPr>
-            <w:commentRangeStart w:id="3"/>
             <w:r>
               <w:rPr>
                 <w:sz w:val="24"/>
                 <w:szCs w:val="24"/>
               </w:rPr>
               <w:t>34.7</w:t>
-            </w:r>
-            <w:commentRangeEnd w:id="3"/>
-            <w:r>
-              <w:rPr>
-                <w:rStyle w:val="af2"/>
-                <w:rFonts w:eastAsiaTheme="minorHAnsi" w:cstheme="minorBidi"/>
-                <w:color w:val="auto"/>
-                <w:sz w:val="24"/>
-                <w:szCs w:val="24"/>
-              </w:rPr>
-              <w:commentReference w:id="3"/>
             </w:r>
           </w:p>
         </w:tc>
@@ -3844,7 +4168,25 @@
                 <w:szCs w:val="24"/>
                 <w:lang w:val="en-US"/>
               </w:rPr>
-              <w:t>Intel Core 2 Duo</w:t>
+              <w:t xml:space="preserve">AMD </w:t>
+            </w:r>
+            <w:proofErr w:type="spellStart"/>
+            <w:r>
+              <w:rPr>
+                <w:sz w:val="24"/>
+                <w:szCs w:val="24"/>
+                <w:lang w:val="en-US"/>
+              </w:rPr>
+              <w:t>Athlon</w:t>
+            </w:r>
+            <w:proofErr w:type="spellEnd"/>
+            <w:r>
+              <w:rPr>
+                <w:sz w:val="24"/>
+                <w:szCs w:val="24"/>
+                <w:lang w:val="en-US"/>
+              </w:rPr>
+              <w:t xml:space="preserve"> 64 X2 3800+</w:t>
             </w:r>
           </w:p>
         </w:tc>
@@ -3873,16 +4215,23 @@
               <w:rPr>
                 <w:sz w:val="24"/>
                 <w:szCs w:val="24"/>
-                <w:lang w:val="en-US"/>
-              </w:rPr>
-              <w:t>1.</w:t>
-            </w:r>
-            <w:r>
-              <w:rPr>
-                <w:sz w:val="24"/>
-                <w:szCs w:val="24"/>
-              </w:rPr>
-              <w:t>34</w:t>
+              </w:rPr>
+              <w:t>1</w:t>
+            </w:r>
+            <w:r>
+              <w:rPr>
+                <w:sz w:val="24"/>
+                <w:szCs w:val="24"/>
+                <w:lang w:val="en-US"/>
+              </w:rPr>
+              <w:t>.</w:t>
+            </w:r>
+            <w:r>
+              <w:rPr>
+                <w:sz w:val="24"/>
+                <w:szCs w:val="24"/>
+              </w:rPr>
+              <w:t>98</w:t>
             </w:r>
           </w:p>
         </w:tc>
@@ -3906,6 +4255,28 @@
                 <w:szCs w:val="24"/>
               </w:rPr>
             </w:pPr>
+            <w:r>
+              <w:rPr>
+                <w:sz w:val="24"/>
+                <w:szCs w:val="24"/>
+              </w:rPr>
+              <w:t>0</w:t>
+            </w:r>
+            <w:r>
+              <w:rPr>
+                <w:sz w:val="24"/>
+                <w:szCs w:val="24"/>
+                <w:lang w:val="en-US"/>
+              </w:rPr>
+              <w:t>.</w:t>
+            </w:r>
+            <w:r>
+              <w:rPr>
+                <w:sz w:val="24"/>
+                <w:szCs w:val="24"/>
+              </w:rPr>
+              <w:t>2</w:t>
+            </w:r>
           </w:p>
         </w:tc>
       </w:tr>
@@ -3938,14 +4309,7 @@
                 <w:szCs w:val="24"/>
                 <w:lang w:val="en-US"/>
               </w:rPr>
-              <w:t>Intel Core 2 Duo</w:t>
-            </w:r>
-            <w:r>
-              <w:rPr>
-                <w:sz w:val="24"/>
-                <w:szCs w:val="24"/>
-              </w:rPr>
-              <w:t xml:space="preserve"> E8200</w:t>
+              <w:t>Intel Core 2 Duo E8200</w:t>
             </w:r>
           </w:p>
         </w:tc>
@@ -3969,9 +4333,23 @@
               <w:rPr>
                 <w:sz w:val="24"/>
                 <w:szCs w:val="24"/>
-                <w:lang w:val="en-US"/>
-              </w:rPr>
-              <w:t>1.53</w:t>
+              </w:rPr>
+              <w:t>1</w:t>
+            </w:r>
+            <w:r>
+              <w:rPr>
+                <w:sz w:val="24"/>
+                <w:szCs w:val="24"/>
+                <w:lang w:val="en-US"/>
+              </w:rPr>
+              <w:t>.</w:t>
+            </w:r>
+            <w:r>
+              <w:rPr>
+                <w:sz w:val="24"/>
+                <w:szCs w:val="24"/>
+              </w:rPr>
+              <w:t>98</w:t>
             </w:r>
           </w:p>
         </w:tc>
@@ -3990,6 +4368,28 @@
                 <w:szCs w:val="24"/>
               </w:rPr>
             </w:pPr>
+            <w:r>
+              <w:rPr>
+                <w:sz w:val="24"/>
+                <w:szCs w:val="24"/>
+              </w:rPr>
+              <w:t>0</w:t>
+            </w:r>
+            <w:r>
+              <w:rPr>
+                <w:sz w:val="24"/>
+                <w:szCs w:val="24"/>
+                <w:lang w:val="en-US"/>
+              </w:rPr>
+              <w:t>.</w:t>
+            </w:r>
+            <w:r>
+              <w:rPr>
+                <w:sz w:val="24"/>
+                <w:szCs w:val="24"/>
+              </w:rPr>
+              <w:t>2</w:t>
+            </w:r>
           </w:p>
         </w:tc>
       </w:tr>
@@ -4027,13 +4427,25 @@
         </w:rPr>
         <w:t>Сравнение OpenCL и OpenMP на CPU</w:t>
       </w:r>
+      <w:r>
+        <w:rPr>
+          <w:noProof/>
+        </w:rPr>
+        <w:t xml:space="preserve"> для N = </w:t>
+      </w:r>
+      <w:r>
+        <w:rPr>
+          <w:noProof/>
+        </w:rPr>
+        <w:t>256</w:t>
+      </w:r>
     </w:p>
     <w:tbl>
       <w:tblPr>
         <w:tblStyle w:val="21"/>
-        <w:tblW w:w="0" w:type="auto"/>
+        <w:tblW w:w="7648" w:type="dxa"/>
         <w:jc w:val="center"/>
-        <w:tblInd w:w="-270" w:type="dxa"/>
+        <w:tblInd w:w="1190" w:type="dxa"/>
         <w:tblBorders>
           <w:top w:val="single" w:sz="4" w:space="0" w:color="auto"/>
           <w:left w:val="single" w:sz="4" w:space="0" w:color="auto"/>
@@ -4045,9 +4457,11 @@
         <w:tblLook w:val="04A0"/>
       </w:tblPr>
       <w:tblGrid>
-        <w:gridCol w:w="2803"/>
-        <w:gridCol w:w="2410"/>
-        <w:gridCol w:w="2397"/>
+        <w:gridCol w:w="1686"/>
+        <w:gridCol w:w="1757"/>
+        <w:gridCol w:w="1091"/>
+        <w:gridCol w:w="1418"/>
+        <w:gridCol w:w="1696"/>
       </w:tblGrid>
       <w:tr>
         <w:trPr>
@@ -4057,7 +4471,7 @@
         <w:tc>
           <w:tcPr>
             <w:cnfStyle w:val="001000000100"/>
-            <w:tcW w:w="2803" w:type="dxa"/>
+            <w:tcW w:w="1686" w:type="dxa"/>
             <w:tcBorders>
               <w:top w:val="none" w:sz="0" w:space="0" w:color="auto"/>
               <w:left w:val="none" w:sz="0" w:space="0" w:color="auto"/>
@@ -4076,7 +4490,7 @@
         </w:tc>
         <w:tc>
           <w:tcPr>
-            <w:tcW w:w="2410" w:type="dxa"/>
+            <w:tcW w:w="1757" w:type="dxa"/>
             <w:tcBorders>
               <w:top w:val="none" w:sz="0" w:space="0" w:color="auto"/>
               <w:left w:val="none" w:sz="0" w:space="0" w:color="auto"/>
@@ -4094,13 +4508,13 @@
               </w:rPr>
             </w:pPr>
             <w:r>
-              <w:t>OpenCL</w:t>
-            </w:r>
-          </w:p>
-        </w:tc>
-        <w:tc>
-          <w:tcPr>
-            <w:tcW w:w="2397" w:type="dxa"/>
+              <w:t>Теоретический FPS</w:t>
+            </w:r>
+          </w:p>
+        </w:tc>
+        <w:tc>
+          <w:tcPr>
+            <w:tcW w:w="1091" w:type="dxa"/>
             <w:tcBorders>
               <w:top w:val="none" w:sz="0" w:space="0" w:color="auto"/>
               <w:left w:val="none" w:sz="0" w:space="0" w:color="auto"/>
@@ -4117,11 +4531,122 @@
                 <w:lang w:val="en-US"/>
               </w:rPr>
             </w:pPr>
+            <w:proofErr w:type="spellStart"/>
+            <w:r>
+              <w:t>OpenCL</w:t>
+            </w:r>
+            <w:proofErr w:type="spellEnd"/>
+          </w:p>
+        </w:tc>
+        <w:tc>
+          <w:tcPr>
+            <w:tcW w:w="1418" w:type="dxa"/>
+            <w:tcBorders>
+              <w:top w:val="none" w:sz="0" w:space="0" w:color="auto"/>
+              <w:left w:val="none" w:sz="0" w:space="0" w:color="auto"/>
+              <w:bottom w:val="none" w:sz="0" w:space="0" w:color="auto"/>
+              <w:right w:val="none" w:sz="0" w:space="0" w:color="auto"/>
+            </w:tcBorders>
+          </w:tcPr>
+          <w:p>
+            <w:pPr>
+              <w:ind w:firstLine="0"/>
+              <w:jc w:val="center"/>
+              <w:cnfStyle w:val="100000000000"/>
+            </w:pPr>
+            <w:proofErr w:type="spellStart"/>
             <w:r>
               <w:rPr>
                 <w:lang w:val="en-US"/>
               </w:rPr>
               <w:t>OpenMP</w:t>
+            </w:r>
+            <w:proofErr w:type="spellEnd"/>
+            <w:r>
+              <w:rPr>
+                <w:lang w:val="en-US"/>
+              </w:rPr>
+              <w:t>,</w:t>
+            </w:r>
+            <w:r>
+              <w:rPr>
+                <w:lang w:val="en-US"/>
+              </w:rPr>
+              <w:t xml:space="preserve"> </w:t>
+            </w:r>
+            <w:r>
+              <w:rPr>
+                <w:lang w:val="en-US"/>
+              </w:rPr>
+              <w:t>MS</w:t>
+            </w:r>
+            <w:r>
+              <w:rPr>
+                <w:lang w:val="en-US"/>
+              </w:rPr>
+              <w:t xml:space="preserve"> C++</w:t>
+            </w:r>
+            <w:r>
+              <w:rPr>
+                <w:lang w:val="en-US"/>
+              </w:rPr>
+              <w:t xml:space="preserve"> 9.0</w:t>
+            </w:r>
+          </w:p>
+        </w:tc>
+        <w:tc>
+          <w:tcPr>
+            <w:tcW w:w="1696" w:type="dxa"/>
+            <w:tcBorders>
+              <w:top w:val="none" w:sz="0" w:space="0" w:color="auto"/>
+              <w:left w:val="none" w:sz="0" w:space="0" w:color="auto"/>
+              <w:bottom w:val="none" w:sz="0" w:space="0" w:color="auto"/>
+              <w:right w:val="none" w:sz="0" w:space="0" w:color="auto"/>
+            </w:tcBorders>
+          </w:tcPr>
+          <w:p>
+            <w:pPr>
+              <w:ind w:firstLine="0"/>
+              <w:jc w:val="center"/>
+              <w:cnfStyle w:val="100000000000"/>
+            </w:pPr>
+            <w:proofErr w:type="spellStart"/>
+            <w:r>
+              <w:rPr>
+                <w:lang w:val="en-US"/>
+              </w:rPr>
+              <w:t>OpenMP</w:t>
+            </w:r>
+            <w:proofErr w:type="spellEnd"/>
+            <w:r>
+              <w:rPr>
+                <w:lang w:val="en-US"/>
+              </w:rPr>
+              <w:t>,</w:t>
+            </w:r>
+            <w:r>
+              <w:rPr>
+                <w:lang w:val="en-US"/>
+              </w:rPr>
+              <w:t xml:space="preserve"> </w:t>
+            </w:r>
+            <w:r>
+              <w:rPr>
+                <w:lang w:val="en-US"/>
+              </w:rPr>
+              <w:t>Intel</w:t>
+            </w:r>
+            <w:r>
+              <w:rPr>
+                <w:lang w:val="en-US"/>
+              </w:rPr>
+              <w:t xml:space="preserve"> C++</w:t>
+            </w:r>
+            <w:r>
+              <w:rPr>
+                <w:lang w:val="en-US"/>
+              </w:rPr>
+              <w:t xml:space="preserve"> 11.0</w:t>
             </w:r>
           </w:p>
         </w:tc>
@@ -4134,7 +4659,7 @@
         <w:tc>
           <w:tcPr>
             <w:cnfStyle w:val="001000000000"/>
-            <w:tcW w:w="2803" w:type="dxa"/>
+            <w:tcW w:w="1686" w:type="dxa"/>
             <w:tcBorders>
               <w:top w:val="none" w:sz="0" w:space="0" w:color="auto"/>
               <w:left w:val="none" w:sz="0" w:space="0" w:color="auto"/>
@@ -4151,19 +4676,29 @@
                 <w:lang w:val="en-US"/>
               </w:rPr>
             </w:pPr>
-            <w:r>
-              <w:rPr>
-                <w:sz w:val="24"/>
-                <w:szCs w:val="24"/>
-                <w:lang w:val="en-US"/>
-              </w:rPr>
-              <w:t>Intel Core 2 Duo</w:t>
-            </w:r>
-          </w:p>
-        </w:tc>
-        <w:tc>
-          <w:tcPr>
-            <w:tcW w:w="2410" w:type="dxa"/>
+            <w:proofErr w:type="spellStart"/>
+            <w:r>
+              <w:rPr>
+                <w:sz w:val="24"/>
+                <w:szCs w:val="24"/>
+                <w:lang w:val="en-US"/>
+              </w:rPr>
+              <w:t>Athlon</w:t>
+            </w:r>
+            <w:proofErr w:type="spellEnd"/>
+            <w:r>
+              <w:rPr>
+                <w:sz w:val="24"/>
+                <w:szCs w:val="24"/>
+                <w:lang w:val="en-US"/>
+              </w:rPr>
+              <w:t xml:space="preserve"> 3800+</w:t>
+            </w:r>
+          </w:p>
+        </w:tc>
+        <w:tc>
+          <w:tcPr>
+            <w:tcW w:w="1757" w:type="dxa"/>
             <w:tcBorders>
               <w:top w:val="none" w:sz="0" w:space="0" w:color="auto"/>
               <w:left w:val="none" w:sz="0" w:space="0" w:color="auto"/>
@@ -4178,19 +4713,27 @@
               <w:jc w:val="center"/>
               <w:cnfStyle w:val="000000100000"/>
               <w:rPr>
-                <w:sz w:val="24"/>
-                <w:szCs w:val="24"/>
-              </w:rPr>
-            </w:pPr>
-          </w:p>
-        </w:tc>
-        <w:tc>
-          <w:tcPr>
-            <w:tcW w:w="2397" w:type="dxa"/>
+                <w:szCs w:val="24"/>
+                <w:lang w:val="en-US"/>
+              </w:rPr>
+            </w:pPr>
+            <w:r>
+              <w:rPr>
+                <w:szCs w:val="24"/>
+                <w:lang w:val="en-US"/>
+              </w:rPr>
+              <w:t>1533.5</w:t>
+            </w:r>
+          </w:p>
+        </w:tc>
+        <w:tc>
+          <w:tcPr>
+            <w:tcW w:w="1091" w:type="dxa"/>
             <w:tcBorders>
               <w:top w:val="none" w:sz="0" w:space="0" w:color="auto"/>
               <w:left w:val="none" w:sz="0" w:space="0" w:color="auto"/>
               <w:bottom w:val="none" w:sz="0" w:space="0" w:color="auto"/>
+              <w:right w:val="none" w:sz="0" w:space="0" w:color="auto"/>
             </w:tcBorders>
             <w:shd w:val="clear" w:color="auto" w:fill="F2F2F2" w:themeFill="background1" w:themeFillShade="F2"/>
           </w:tcPr>
@@ -4209,7 +4752,109 @@
                 <w:sz w:val="24"/>
                 <w:szCs w:val="24"/>
               </w:rPr>
-              <w:t>1.2</w:t>
+              <w:t>158</w:t>
+            </w:r>
+            <w:r>
+              <w:rPr>
+                <w:sz w:val="24"/>
+                <w:szCs w:val="24"/>
+                <w:lang w:val="en-US"/>
+              </w:rPr>
+              <w:t>.</w:t>
+            </w:r>
+            <w:r>
+              <w:rPr>
+                <w:sz w:val="24"/>
+                <w:szCs w:val="24"/>
+              </w:rPr>
+              <w:t>3</w:t>
+            </w:r>
+          </w:p>
+        </w:tc>
+        <w:tc>
+          <w:tcPr>
+            <w:tcW w:w="1418" w:type="dxa"/>
+            <w:tcBorders>
+              <w:top w:val="none" w:sz="0" w:space="0" w:color="auto"/>
+              <w:left w:val="none" w:sz="0" w:space="0" w:color="auto"/>
+              <w:bottom w:val="none" w:sz="0" w:space="0" w:color="auto"/>
+              <w:right w:val="none" w:sz="0" w:space="0" w:color="auto"/>
+            </w:tcBorders>
+            <w:shd w:val="clear" w:color="auto" w:fill="F2F2F2" w:themeFill="background1" w:themeFillShade="F2"/>
+          </w:tcPr>
+          <w:p>
+            <w:pPr>
+              <w:ind w:firstLine="0"/>
+              <w:jc w:val="center"/>
+              <w:cnfStyle w:val="000000100000"/>
+              <w:rPr>
+                <w:sz w:val="24"/>
+                <w:szCs w:val="24"/>
+              </w:rPr>
+            </w:pPr>
+            <w:r>
+              <w:rPr>
+                <w:sz w:val="24"/>
+                <w:szCs w:val="24"/>
+                <w:lang w:val="en-US"/>
+              </w:rPr>
+              <w:t>52</w:t>
+            </w:r>
+            <w:r>
+              <w:rPr>
+                <w:sz w:val="24"/>
+                <w:szCs w:val="24"/>
+                <w:lang w:val="en-US"/>
+              </w:rPr>
+              <w:t>.</w:t>
+            </w:r>
+            <w:r>
+              <w:rPr>
+                <w:sz w:val="24"/>
+                <w:szCs w:val="24"/>
+                <w:lang w:val="en-US"/>
+              </w:rPr>
+              <w:t>1</w:t>
+            </w:r>
+          </w:p>
+        </w:tc>
+        <w:tc>
+          <w:tcPr>
+            <w:tcW w:w="1696" w:type="dxa"/>
+            <w:tcBorders>
+              <w:top w:val="none" w:sz="0" w:space="0" w:color="auto"/>
+              <w:left w:val="none" w:sz="0" w:space="0" w:color="auto"/>
+              <w:bottom w:val="none" w:sz="0" w:space="0" w:color="auto"/>
+            </w:tcBorders>
+            <w:shd w:val="clear" w:color="auto" w:fill="F2F2F2" w:themeFill="background1" w:themeFillShade="F2"/>
+          </w:tcPr>
+          <w:p>
+            <w:pPr>
+              <w:ind w:firstLine="0"/>
+              <w:jc w:val="center"/>
+              <w:cnfStyle w:val="000000100000"/>
+              <w:rPr>
+                <w:szCs w:val="24"/>
+              </w:rPr>
+            </w:pPr>
+            <w:r>
+              <w:rPr>
+                <w:szCs w:val="24"/>
+              </w:rPr>
+              <w:t>312</w:t>
+            </w:r>
+            <w:r>
+              <w:rPr>
+                <w:szCs w:val="24"/>
+                <w:lang w:val="en-US"/>
+              </w:rPr>
+              <w:t>.</w:t>
+            </w:r>
+            <w:r>
+              <w:rPr>
+                <w:szCs w:val="24"/>
+              </w:rPr>
+              <w:t>2</w:t>
             </w:r>
           </w:p>
         </w:tc>
@@ -4221,7 +4866,7 @@
         <w:tc>
           <w:tcPr>
             <w:cnfStyle w:val="001000000000"/>
-            <w:tcW w:w="2803" w:type="dxa"/>
+            <w:tcW w:w="1686" w:type="dxa"/>
             <w:tcBorders>
               <w:left w:val="none" w:sz="0" w:space="0" w:color="auto"/>
               <w:bottom w:val="none" w:sz="0" w:space="0" w:color="auto"/>
@@ -4243,20 +4888,13 @@
                 <w:szCs w:val="24"/>
                 <w:lang w:val="en-US"/>
               </w:rPr>
-              <w:t>Intel Core 2 Duo</w:t>
-            </w:r>
-            <w:r>
-              <w:rPr>
-                <w:sz w:val="24"/>
-                <w:szCs w:val="24"/>
-              </w:rPr>
-              <w:t xml:space="preserve"> E8200</w:t>
-            </w:r>
-          </w:p>
-        </w:tc>
-        <w:tc>
-          <w:tcPr>
-            <w:tcW w:w="2410" w:type="dxa"/>
+              <w:t>Intel E8200</w:t>
+            </w:r>
+          </w:p>
+        </w:tc>
+        <w:tc>
+          <w:tcPr>
+            <w:tcW w:w="1757" w:type="dxa"/>
           </w:tcPr>
           <w:p>
             <w:pPr>
@@ -4264,16 +4902,21 @@
               <w:jc w:val="center"/>
               <w:cnfStyle w:val="000000000000"/>
               <w:rPr>
-                <w:sz w:val="24"/>
-                <w:szCs w:val="24"/>
-                <w:lang w:val="en-US"/>
-              </w:rPr>
-            </w:pPr>
-          </w:p>
-        </w:tc>
-        <w:tc>
-          <w:tcPr>
-            <w:tcW w:w="2397" w:type="dxa"/>
+                <w:szCs w:val="24"/>
+              </w:rPr>
+            </w:pPr>
+            <w:r>
+              <w:rPr>
+                <w:szCs w:val="24"/>
+                <w:lang w:val="en-US"/>
+              </w:rPr>
+              <w:t>2034.7</w:t>
+            </w:r>
+          </w:p>
+        </w:tc>
+        <w:tc>
+          <w:tcPr>
+            <w:tcW w:w="1091" w:type="dxa"/>
           </w:tcPr>
           <w:p>
             <w:pPr>
@@ -4283,14 +4926,96 @@
               <w:rPr>
                 <w:sz w:val="24"/>
                 <w:szCs w:val="24"/>
-              </w:rPr>
-            </w:pPr>
-            <w:r>
-              <w:rPr>
-                <w:sz w:val="24"/>
-                <w:szCs w:val="24"/>
-              </w:rPr>
-              <w:t>1.7</w:t>
+                <w:lang w:val="en-US"/>
+              </w:rPr>
+            </w:pPr>
+            <w:r>
+              <w:rPr>
+                <w:sz w:val="24"/>
+                <w:szCs w:val="24"/>
+                <w:lang w:val="en-US"/>
+              </w:rPr>
+              <w:t>240.</w:t>
+            </w:r>
+            <w:r>
+              <w:rPr>
+                <w:sz w:val="24"/>
+                <w:szCs w:val="24"/>
+                <w:lang w:val="en-US"/>
+              </w:rPr>
+              <w:t>8</w:t>
+            </w:r>
+          </w:p>
+        </w:tc>
+        <w:tc>
+          <w:tcPr>
+            <w:tcW w:w="1418" w:type="dxa"/>
+          </w:tcPr>
+          <w:p>
+            <w:pPr>
+              <w:ind w:firstLine="0"/>
+              <w:jc w:val="center"/>
+              <w:cnfStyle w:val="000000000000"/>
+              <w:rPr>
+                <w:sz w:val="24"/>
+                <w:szCs w:val="24"/>
+              </w:rPr>
+            </w:pPr>
+            <w:r>
+              <w:rPr>
+                <w:sz w:val="24"/>
+                <w:szCs w:val="24"/>
+              </w:rPr>
+              <w:t>252</w:t>
+            </w:r>
+            <w:r>
+              <w:rPr>
+                <w:sz w:val="24"/>
+                <w:szCs w:val="24"/>
+                <w:lang w:val="en-US"/>
+              </w:rPr>
+              <w:t>.</w:t>
+            </w:r>
+            <w:r>
+              <w:rPr>
+                <w:sz w:val="24"/>
+                <w:szCs w:val="24"/>
+              </w:rPr>
+              <w:t>4</w:t>
+            </w:r>
+          </w:p>
+        </w:tc>
+        <w:tc>
+          <w:tcPr>
+            <w:tcW w:w="1696" w:type="dxa"/>
+          </w:tcPr>
+          <w:p>
+            <w:pPr>
+              <w:ind w:firstLine="0"/>
+              <w:jc w:val="center"/>
+              <w:cnfStyle w:val="000000000000"/>
+              <w:rPr>
+                <w:szCs w:val="24"/>
+              </w:rPr>
+            </w:pPr>
+            <w:r>
+              <w:rPr>
+                <w:szCs w:val="24"/>
+              </w:rPr>
+              <w:t>1719</w:t>
+            </w:r>
+            <w:r>
+              <w:rPr>
+                <w:szCs w:val="24"/>
+                <w:lang w:val="en-US"/>
+              </w:rPr>
+              <w:t>.</w:t>
+            </w:r>
+            <w:r>
+              <w:rPr>
+                <w:szCs w:val="24"/>
+              </w:rPr>
+              <w:t>3</w:t>
             </w:r>
           </w:p>
         </w:tc>
@@ -4301,6 +5026,7 @@
         <w:ind w:firstLine="0"/>
         <w:rPr>
           <w:szCs w:val="24"/>
+          <w:lang w:val="en-US"/>
         </w:rPr>
       </w:pPr>
     </w:p>
@@ -4364,6 +5090,25 @@
           <w:lang w:val="en-US"/>
         </w:rPr>
         <w:t>GLSL</w:t>
+      </w:r>
+      <w:r>
+        <w:rPr>
+          <w:noProof/>
+        </w:rPr>
+        <w:t xml:space="preserve"> на </w:t>
+      </w:r>
+      <w:r>
+        <w:rPr>
+          <w:noProof/>
+          <w:lang w:val="en-US"/>
+        </w:rPr>
+        <w:t>GPU</w:t>
+      </w:r>
+      <w:r>
+        <w:rPr>
+          <w:noProof/>
+        </w:rPr>
+        <w:t xml:space="preserve"> для N=16384</w:t>
       </w:r>
     </w:p>
     <w:tbl>
@@ -4432,9 +5177,11 @@
                 <w:lang w:val="en-US"/>
               </w:rPr>
             </w:pPr>
+            <w:proofErr w:type="spellStart"/>
             <w:r>
               <w:t>OpenCL</w:t>
             </w:r>
+            <w:proofErr w:type="spellEnd"/>
           </w:p>
         </w:tc>
         <w:tc>
@@ -4517,13 +5264,23 @@
                 <w:lang w:val="en-US"/>
               </w:rPr>
             </w:pPr>
-            <w:r>
-              <w:rPr>
-                <w:sz w:val="24"/>
-                <w:szCs w:val="24"/>
-                <w:lang w:val="en-US"/>
-              </w:rPr>
-              <w:t>GeForce 8800 GTS</w:t>
+            <w:proofErr w:type="spellStart"/>
+            <w:r>
+              <w:rPr>
+                <w:sz w:val="24"/>
+                <w:szCs w:val="24"/>
+                <w:lang w:val="en-US"/>
+              </w:rPr>
+              <w:t>GeForce</w:t>
+            </w:r>
+            <w:proofErr w:type="spellEnd"/>
+            <w:r>
+              <w:rPr>
+                <w:sz w:val="24"/>
+                <w:szCs w:val="24"/>
+                <w:lang w:val="en-US"/>
+              </w:rPr>
+              <w:t xml:space="preserve"> 8800 GTS</w:t>
             </w:r>
           </w:p>
         </w:tc>
@@ -4598,8 +5355,17 @@
               <w:rPr>
                 <w:sz w:val="24"/>
                 <w:szCs w:val="24"/>
-              </w:rPr>
-            </w:pPr>
+                <w:lang w:val="en-US"/>
+              </w:rPr>
+            </w:pPr>
+            <w:r>
+              <w:rPr>
+                <w:sz w:val="24"/>
+                <w:szCs w:val="24"/>
+                <w:lang w:val="en-US"/>
+              </w:rPr>
+              <w:t>15.5</w:t>
+            </w:r>
           </w:p>
         </w:tc>
       </w:tr>
@@ -4626,13 +5392,23 @@
                 <w:lang w:val="en-US"/>
               </w:rPr>
             </w:pPr>
-            <w:r>
-              <w:rPr>
-                <w:sz w:val="24"/>
-                <w:szCs w:val="24"/>
-                <w:lang w:val="en-US"/>
-              </w:rPr>
-              <w:t>GeForce 8800 GT</w:t>
+            <w:proofErr w:type="spellStart"/>
+            <w:r>
+              <w:rPr>
+                <w:sz w:val="24"/>
+                <w:szCs w:val="24"/>
+                <w:lang w:val="en-US"/>
+              </w:rPr>
+              <w:t>GeForce</w:t>
+            </w:r>
+            <w:proofErr w:type="spellEnd"/>
+            <w:r>
+              <w:rPr>
+                <w:sz w:val="24"/>
+                <w:szCs w:val="24"/>
+                <w:lang w:val="en-US"/>
+              </w:rPr>
+              <w:t xml:space="preserve"> 8800 GT</w:t>
             </w:r>
           </w:p>
         </w:tc>
@@ -4651,24 +5427,12 @@
                 <w:lang w:val="en-US"/>
               </w:rPr>
             </w:pPr>
-            <w:commentRangeStart w:id="4"/>
             <w:r>
               <w:rPr>
                 <w:sz w:val="24"/>
                 <w:szCs w:val="24"/>
               </w:rPr>
               <w:t>34.7</w:t>
-            </w:r>
-            <w:commentRangeEnd w:id="4"/>
-            <w:r>
-              <w:rPr>
-                <w:rStyle w:val="af2"/>
-                <w:rFonts w:eastAsiaTheme="minorHAnsi" w:cstheme="minorBidi"/>
-                <w:color w:val="auto"/>
-                <w:sz w:val="24"/>
-                <w:szCs w:val="24"/>
-              </w:rPr>
-              <w:commentReference w:id="4"/>
             </w:r>
           </w:p>
         </w:tc>
@@ -4702,6 +5466,13 @@
                 <w:szCs w:val="24"/>
               </w:rPr>
             </w:pPr>
+            <w:r>
+              <w:rPr>
+                <w:sz w:val="24"/>
+                <w:szCs w:val="24"/>
+              </w:rPr>
+              <w:t>22.5</w:t>
+            </w:r>
           </w:p>
         </w:tc>
       </w:tr>
@@ -4714,9 +5485,6 @@
     <w:p>
       <w:pPr>
         <w:pStyle w:val="1"/>
-        <w:rPr>
-          <w:lang w:val="en-US"/>
-        </w:rPr>
       </w:pPr>
       <w:r>
         <w:t>Заключение</w:t>
@@ -4724,24 +5492,36 @@
     </w:p>
     <w:p>
       <w:r>
-        <w:t xml:space="preserve">Несмотря на то, что стандарт продолжает развиваться и не везде поддерживается в полной мере, OpenCL предоставляет приятные перспективы развития </w:t>
-      </w:r>
-      <w:commentRangeStart w:id="5"/>
-      <w:r>
-        <w:t>отрасли</w:t>
-      </w:r>
-      <w:commentRangeEnd w:id="5"/>
-      <w:r>
-        <w:rPr>
-          <w:rStyle w:val="af2"/>
-        </w:rPr>
-        <w:commentReference w:id="5"/>
-      </w:r>
-      <w:r>
-        <w:t>.</w:t>
+        <w:t xml:space="preserve">Несмотря на то, что стандарт продолжает развиваться и не везде поддерживается в полной мере, </w:t>
+      </w:r>
+      <w:proofErr w:type="spellStart"/>
+      <w:r>
+        <w:t>OpenCL</w:t>
+      </w:r>
+      <w:proofErr w:type="spellEnd"/>
+      <w:r>
+        <w:t xml:space="preserve"> предоставляет приятные перспективы развития отрасли.</w:t>
       </w:r>
       <w:r>
         <w:t xml:space="preserve"> </w:t>
+      </w:r>
+      <w:r>
+        <w:t xml:space="preserve">На тестах новая технология показывает </w:t>
+      </w:r>
+      <w:r>
+        <w:t>близкие</w:t>
+      </w:r>
+      <w:r>
+        <w:t xml:space="preserve"> и</w:t>
+      </w:r>
+      <w:r>
+        <w:t>, иногда,</w:t>
+      </w:r>
+      <w:r>
+        <w:t xml:space="preserve"> даже более хорошие результаты, по срав</w:t>
+      </w:r>
+      <w:r>
+        <w:t>нению с существующими решениями.</w:t>
       </w:r>
     </w:p>
     <w:p>
@@ -4751,93 +5531,6 @@
       <w:r>
         <w:t>Литература</w:t>
       </w:r>
-    </w:p>
-    <w:p>
-      <w:pPr>
-        <w:pStyle w:val="ad"/>
-        <w:numPr>
-          <w:ilvl w:val="0"/>
-          <w:numId w:val="2"/>
-        </w:numPr>
-        <w:ind w:left="426"/>
-      </w:pPr>
-      <w:r>
-        <w:rPr>
-          <w:i/>
-        </w:rPr>
-        <w:t>The</w:t>
-      </w:r>
-      <w:r>
-        <w:rPr>
-          <w:i/>
-        </w:rPr>
-        <w:t xml:space="preserve"> </w:t>
-      </w:r>
-      <w:r>
-        <w:rPr>
-          <w:i/>
-        </w:rPr>
-        <w:t>OpenCL</w:t>
-      </w:r>
-      <w:r>
-        <w:rPr>
-          <w:i/>
-        </w:rPr>
-        <w:t xml:space="preserve"> </w:t>
-      </w:r>
-      <w:r>
-        <w:rPr>
-          <w:i/>
-        </w:rPr>
-        <w:t>Specification</w:t>
-      </w:r>
-      <w:r>
-        <w:rPr>
-          <w:i/>
-        </w:rPr>
-        <w:t xml:space="preserve"> </w:t>
-      </w:r>
-      <w:r>
-        <w:rPr>
-          <w:i/>
-        </w:rPr>
-        <w:br/>
-      </w:r>
-      <w:hyperlink r:id="rId7" w:history="1">
-        <w:r>
-          <w:rPr>
-            <w:rStyle w:val="a9"/>
-          </w:rPr>
-          <w:t>http://www.khronos.org/registry/cl/specs/opencl-1.0.48.pdf</w:t>
-        </w:r>
-      </w:hyperlink>
-    </w:p>
-    <w:p>
-      <w:pPr>
-        <w:pStyle w:val="ad"/>
-        <w:numPr>
-          <w:ilvl w:val="0"/>
-          <w:numId w:val="2"/>
-        </w:numPr>
-        <w:ind w:left="426"/>
-      </w:pPr>
-      <w:r>
-        <w:rPr>
-          <w:i/>
-        </w:rPr>
-        <w:t>Summary of OpenMP 3.0 C/C++ Syntax</w:t>
-      </w:r>
-      <w:r>
-        <w:br/>
-      </w:r>
-      <w:hyperlink r:id="rId8" w:history="1">
-        <w:r>
-          <w:rPr>
-            <w:rStyle w:val="a9"/>
-          </w:rPr>
-          <w:t>http://www.openmp.org/mp-documents/OpenMP3.0-SummarySpec.pdf</w:t>
-        </w:r>
-      </w:hyperlink>
     </w:p>
     <w:p>
       <w:pPr>
@@ -4872,7 +5565,7 @@
         </w:rPr>
         <w:t xml:space="preserve"> 1990г.</w:t>
       </w:r>
-      <w:bookmarkStart w:id="6" w:name="_Ref216573678"/>
+      <w:bookmarkStart w:id="2" w:name="_Ref216573678"/>
     </w:p>
     <w:p>
       <w:pPr>
@@ -4890,7 +5583,21 @@
         <w:rPr>
           <w:i/>
         </w:rPr>
-        <w:t>Erich Elsen V.</w:t>
+        <w:t xml:space="preserve">Erich </w:t>
+      </w:r>
+      <w:proofErr w:type="spellStart"/>
+      <w:r>
+        <w:rPr>
+          <w:i/>
+        </w:rPr>
+        <w:t>Elsen</w:t>
+      </w:r>
+      <w:proofErr w:type="spellEnd"/>
+      <w:r>
+        <w:rPr>
+          <w:i/>
+        </w:rPr>
+        <w:t xml:space="preserve"> V.</w:t>
       </w:r>
       <w:r>
         <w:rPr>
@@ -4902,16 +5609,44 @@
         <w:rPr>
           <w:i/>
         </w:rPr>
-        <w:t xml:space="preserve"> Vishal Mike Houston и др. N-Body Simulations on GPUs</w:t>
+        <w:t xml:space="preserve"> </w:t>
+      </w:r>
+      <w:proofErr w:type="spellStart"/>
+      <w:r>
+        <w:rPr>
+          <w:i/>
+        </w:rPr>
+        <w:t>Vishal</w:t>
+      </w:r>
+      <w:proofErr w:type="spellEnd"/>
+      <w:r>
+        <w:rPr>
+          <w:i/>
+        </w:rPr>
+        <w:t xml:space="preserve"> Mike Houston и </w:t>
+      </w:r>
+      <w:proofErr w:type="spellStart"/>
+      <w:r>
+        <w:rPr>
+          <w:i/>
+        </w:rPr>
+        <w:t>др</w:t>
+      </w:r>
+      <w:proofErr w:type="spellEnd"/>
+      <w:r>
+        <w:rPr>
+          <w:i/>
+        </w:rPr>
+        <w:t>. N-Body Simulations on GPUs</w:t>
       </w:r>
       <w:r>
         <w:t>.</w:t>
       </w:r>
-      <w:bookmarkEnd w:id="6"/>
+      <w:bookmarkEnd w:id="2"/>
       <w:r>
         <w:br/>
       </w:r>
-      <w:hyperlink r:id="rId9" w:history="1">
+      <w:hyperlink r:id="rId7" w:history="1">
         <w:r>
           <w:rPr>
             <w:rStyle w:val="a9"/>
@@ -4941,7 +5676,50 @@
 
 <file path=word/comments.xml><?xml version="1.0" encoding="utf-8"?>
 <w:comments xmlns:ve="http://schemas.openxmlformats.org/markup-compatibility/2006" xmlns:o="urn:schemas-microsoft-com:office:office" xmlns:r="http://schemas.openxmlformats.org/officeDocument/2006/relationships" xmlns:m="http://schemas.openxmlformats.org/officeDocument/2006/math" xmlns:v="urn:schemas-microsoft-com:vml" xmlns:wp="http://schemas.openxmlformats.org/drawingml/2006/wordprocessingDrawing" xmlns:w10="urn:schemas-microsoft-com:office:word" xmlns:w="http://schemas.openxmlformats.org/wordprocessingml/2006/main" xmlns:wne="http://schemas.microsoft.com/office/word/2006/wordml">
-  <w:comment w:id="0" w:author="Mist" w:date="2010-04-01T00:47:00Z" w:initials="M">
+  <w:comment w:id="0" w:author="Mist" w:date="2010-04-03T01:28:00Z" w:initials="M">
+    <w:p>
+      <w:pPr>
+        <w:pStyle w:val="af3"/>
+        <w:ind w:firstLine="0"/>
+      </w:pPr>
+      <w:r>
+        <w:rPr>
+          <w:rStyle w:val="af2"/>
+        </w:rPr>
+        <w:annotationRef/>
+      </w:r>
+      <w:r>
+        <w:rPr>
+          <w:lang w:val="en-US"/>
+        </w:rPr>
+        <w:t>Reverse</w:t>
+      </w:r>
+      <w:r>
+        <w:t xml:space="preserve"> </w:t>
+      </w:r>
+      <w:proofErr w:type="spellStart"/>
+      <w:r>
+        <w:rPr>
+          <w:lang w:val="en-US"/>
+        </w:rPr>
+        <w:t>sqrt</w:t>
+      </w:r>
+      <w:proofErr w:type="spellEnd"/>
+      <w:r>
+        <w:t xml:space="preserve"> </w:t>
+      </w:r>
+      <w:r>
+        <w:t>был оценен одним циклом для CPU и GPU</w:t>
+      </w:r>
+      <w:r>
+        <w:t>, чтобы получить верхнюю оценку.</w:t>
+      </w:r>
+      <w:r>
+        <w:t xml:space="preserve"> Так как практика была производительнее теории и для GPU и для CPU</w:t>
+      </w:r>
+    </w:p>
+  </w:comment>
+  <w:comment w:id="1" w:author="Mist" w:date="2010-04-01T00:47:00Z" w:initials="M">
     <w:p>
       <w:pPr>
         <w:pStyle w:val="af3"/>
@@ -4953,7 +5731,15 @@
         <w:annotationRef/>
       </w:r>
       <w:r>
-        <w:t>Тут не векторное сложение используется. Надо разобраться как у нас получилась эта оценка для скалярного квадрата.</w:t>
+        <w:t xml:space="preserve">Тут не векторное сложение используется. Надо </w:t>
+      </w:r>
+      <w:proofErr w:type="gramStart"/>
+      <w:r>
+        <w:t>разобраться</w:t>
+      </w:r>
+      <w:proofErr w:type="gramEnd"/>
+      <w:r>
+        <w:t xml:space="preserve"> как у нас получилась эта оценка для скалярного квадрата.</w:t>
       </w:r>
     </w:p>
     <w:p>
@@ -5007,115 +5793,6 @@
       </w:r>
       <w:r>
         <w:t xml:space="preserve"> откуда цифра 2.</w:t>
-      </w:r>
-    </w:p>
-  </w:comment>
-  <w:comment w:id="1" w:author="Mist" w:date="2010-04-01T00:46:00Z" w:initials="M">
-    <w:p>
-      <w:pPr>
-        <w:pStyle w:val="af3"/>
-      </w:pPr>
-      <w:r>
-        <w:rPr>
-          <w:rStyle w:val="af2"/>
-        </w:rPr>
-        <w:annotationRef/>
-      </w:r>
-      <w:r>
-        <w:t>Корреляция между единицами измерения flop/s и множественным числом от flop.</w:t>
-      </w:r>
-    </w:p>
-  </w:comment>
-  <w:comment w:id="2" w:author="Mist" w:date="2010-03-31T22:23:00Z" w:initials="M">
-    <w:p>
-      <w:r>
-        <w:rPr>
-          <w:rStyle w:val="af2"/>
-        </w:rPr>
-        <w:annotationRef/>
-      </w:r>
-      <w:r>
-        <w:t>Спецификации оборудования, эксперименты с задачей на OpenCL, OpenMP(, желательно CUDA и шейдеры).</w:t>
-      </w:r>
-    </w:p>
-    <w:p>
-      <w:pPr>
-        <w:pStyle w:val="af3"/>
-        <w:rPr>
-          <w:b/>
-        </w:rPr>
-      </w:pPr>
-    </w:p>
-  </w:comment>
-  <w:comment w:id="3" w:author="Mist" w:date="2010-03-31T23:53:00Z" w:initials="M">
-    <w:p>
-      <w:pPr>
-        <w:pStyle w:val="af3"/>
-      </w:pPr>
-      <w:r>
-        <w:rPr>
-          <w:rStyle w:val="af2"/>
-        </w:rPr>
-        <w:annotationRef/>
-      </w:r>
-      <w:r>
-        <w:rPr>
-          <w:lang w:val="en-US"/>
-        </w:rPr>
-        <w:t xml:space="preserve">Практика </w:t>
-      </w:r>
-      <w:r>
-        <w:t>шустрее</w:t>
-      </w:r>
-      <w:r>
-        <w:rPr>
-          <w:lang w:val="en-US"/>
-        </w:rPr>
-        <w:t xml:space="preserve"> теории</w:t>
-      </w:r>
-    </w:p>
-  </w:comment>
-  <w:comment w:id="4" w:author="Mist" w:date="2010-03-31T23:56:00Z" w:initials="M">
-    <w:p>
-      <w:pPr>
-        <w:pStyle w:val="af3"/>
-      </w:pPr>
-      <w:r>
-        <w:rPr>
-          <w:rStyle w:val="af2"/>
-        </w:rPr>
-        <w:annotationRef/>
-      </w:r>
-      <w:r>
-        <w:rPr>
-          <w:lang w:val="en-US"/>
-        </w:rPr>
-        <w:t xml:space="preserve">Практика </w:t>
-      </w:r>
-      <w:r>
-        <w:t>шустрее</w:t>
-      </w:r>
-      <w:r>
-        <w:rPr>
-          <w:lang w:val="en-US"/>
-        </w:rPr>
-        <w:t xml:space="preserve"> теории</w:t>
-      </w:r>
-    </w:p>
-  </w:comment>
-  <w:comment w:id="5" w:author="Mist" w:date="2010-04-01T00:06:00Z" w:initials="M">
-    <w:p>
-      <w:pPr>
-        <w:pStyle w:val="af3"/>
-      </w:pPr>
-      <w:r>
-        <w:rPr>
-          <w:rStyle w:val="af2"/>
-        </w:rPr>
-        <w:annotationRef/>
-      </w:r>
-      <w:r>
-        <w:t>Тут добавить выводов в зависимости от результатов тестов</w:t>
       </w:r>
     </w:p>
   </w:comment>
@@ -5622,6 +6299,7 @@
   <w:style w:type="character" w:default="1" w:styleId="a0">
     <w:name w:val="Default Paragraph Font"/>
     <w:uiPriority w:val="1"/>
+    <w:semiHidden/>
     <w:unhideWhenUsed/>
   </w:style>
   <w:style w:type="table" w:default="1" w:styleId="a1">
@@ -6017,8 +6695,8 @@
       </w:tcPr>
     </w:tblStylePr>
   </w:style>
-  <w:style w:type="table" w:customStyle="1" w:styleId="-1">
-    <w:name w:val="Light Grid Accent 1"/>
+  <w:style w:type="table" w:customStyle="1" w:styleId="-11">
+    <w:name w:val="Светлая сетка - Акцент 11"/>
     <w:basedOn w:val="a1"/>
     <w:uiPriority w:val="62"/>
     <w:rsid w:val="002D2F79"/>
@@ -6342,7 +7020,7 @@
     </w:rPr>
   </w:style>
   <w:style w:type="table" w:customStyle="1" w:styleId="21">
-    <w:name w:val="Medium List 2"/>
+    <w:name w:val="Средний список 21"/>
     <w:basedOn w:val="a1"/>
     <w:uiPriority w:val="66"/>
     <w:rsid w:val="005D71BE"/>

</xml_diff>

<commit_message>
Little mistakes was corrected.
</commit_message>
<xml_diff>
--- a/N-Charges.docx
+++ b/N-Charges.docx
@@ -300,6 +300,9 @@
       </w:r>
       <w:proofErr w:type="spellEnd"/>
       <w:r>
+        <w:t>[1]</w:t>
+      </w:r>
+      <w:r>
         <w:t>, задачи такого типа хоро</w:t>
       </w:r>
       <w:r>
@@ -332,7 +335,7 @@
         <w:t>[</w:t>
       </w:r>
       <w:r>
-        <w:t>3</w:t>
+        <w:t>2</w:t>
       </w:r>
       <w:r>
         <w:t> </w:t>
@@ -372,7 +375,7 @@
           <w:noProof/>
           <w:lang w:eastAsia="ru-RU"/>
         </w:rPr>
-        <w:t>3</w:t>
+        <w:t>2</w:t>
       </w:r>
       <w:r>
         <w:rPr>
@@ -5527,6 +5530,9 @@
     <w:p>
       <w:pPr>
         <w:pStyle w:val="1"/>
+        <w:rPr>
+          <w:lang w:val="en-US"/>
+        </w:rPr>
       </w:pPr>
       <w:r>
         <w:t>Литература</w:t>
@@ -5547,25 +5553,77 @@
       <w:r>
         <w:rPr>
           <w:i/>
-          <w:lang w:val="ru-RU"/>
         </w:rPr>
-        <w:t>Курс Физики. Трофимова</w:t>
-      </w:r>
+        <w:t xml:space="preserve">Erich </w:t>
+      </w:r>
+      <w:proofErr w:type="spellStart"/>
       <w:r>
         <w:rPr>
           <w:i/>
-          <w:lang w:val="ru-RU"/>
         </w:rPr>
-        <w:t xml:space="preserve"> Т. И.</w:t>
-      </w:r>
+        <w:t>Elsen</w:t>
+      </w:r>
+      <w:proofErr w:type="spellEnd"/>
       <w:r>
         <w:rPr>
           <w:i/>
-          <w:lang w:val="ru-RU"/>
         </w:rPr>
-        <w:t xml:space="preserve"> 1990г.</w:t>
-      </w:r>
-      <w:bookmarkStart w:id="2" w:name="_Ref216573678"/>
+        <w:t xml:space="preserve"> V.</w:t>
+      </w:r>
+      <w:r>
+        <w:rPr>
+          <w:i/>
+        </w:rPr>
+        <w:t>,</w:t>
+      </w:r>
+      <w:r>
+        <w:rPr>
+          <w:i/>
+        </w:rPr>
+        <w:t xml:space="preserve"> </w:t>
+      </w:r>
+      <w:proofErr w:type="spellStart"/>
+      <w:r>
+        <w:rPr>
+          <w:i/>
+        </w:rPr>
+        <w:t>Vishal</w:t>
+      </w:r>
+      <w:proofErr w:type="spellEnd"/>
+      <w:r>
+        <w:rPr>
+          <w:i/>
+        </w:rPr>
+        <w:t xml:space="preserve"> Mike Houston и </w:t>
+      </w:r>
+      <w:proofErr w:type="spellStart"/>
+      <w:r>
+        <w:rPr>
+          <w:i/>
+        </w:rPr>
+        <w:t>др</w:t>
+      </w:r>
+      <w:proofErr w:type="spellEnd"/>
+      <w:r>
+        <w:rPr>
+          <w:i/>
+        </w:rPr>
+        <w:t>. N-Body Simulations on GPUs</w:t>
+      </w:r>
+      <w:r>
+        <w:t>.</w:t>
+      </w:r>
+      <w:r>
+        <w:br/>
+      </w:r>
+      <w:hyperlink r:id="rId7" w:history="1">
+        <w:r>
+          <w:rPr>
+            <w:rStyle w:val="a9"/>
+          </w:rPr>
+          <w:t>http://arxiv.org/pdf/0706.3060</w:t>
+        </w:r>
+      </w:hyperlink>
     </w:p>
     <w:p>
       <w:pPr>
@@ -5582,87 +5640,24 @@
       <w:r>
         <w:rPr>
           <w:i/>
+          <w:lang w:val="ru-RU"/>
         </w:rPr>
-        <w:t xml:space="preserve">Erich </w:t>
-      </w:r>
-      <w:proofErr w:type="spellStart"/>
+        <w:t>Курс Физики. Трофимова</w:t>
+      </w:r>
       <w:r>
         <w:rPr>
           <w:i/>
+          <w:lang w:val="ru-RU"/>
         </w:rPr>
-        <w:t>Elsen</w:t>
-      </w:r>
-      <w:proofErr w:type="spellEnd"/>
+        <w:t xml:space="preserve"> Т. И.</w:t>
+      </w:r>
       <w:r>
         <w:rPr>
           <w:i/>
-        </w:rPr>
-        <w:t xml:space="preserve"> V.</w:t>
-      </w:r>
-      <w:r>
-        <w:rPr>
-          <w:i/>
-        </w:rPr>
-        <w:t>,</w:t>
-      </w:r>
-      <w:r>
-        <w:rPr>
-          <w:i/>
-        </w:rPr>
-        <w:t xml:space="preserve"> </w:t>
-      </w:r>
-      <w:proofErr w:type="spellStart"/>
-      <w:r>
-        <w:rPr>
-          <w:i/>
-        </w:rPr>
-        <w:t>Vishal</w:t>
-      </w:r>
-      <w:proofErr w:type="spellEnd"/>
-      <w:r>
-        <w:rPr>
-          <w:i/>
-        </w:rPr>
-        <w:t xml:space="preserve"> Mike Houston и </w:t>
-      </w:r>
-      <w:proofErr w:type="spellStart"/>
-      <w:r>
-        <w:rPr>
-          <w:i/>
-        </w:rPr>
-        <w:t>др</w:t>
-      </w:r>
-      <w:proofErr w:type="spellEnd"/>
-      <w:r>
-        <w:rPr>
-          <w:i/>
-        </w:rPr>
-        <w:t>. N-Body Simulations on GPUs</w:t>
-      </w:r>
-      <w:r>
-        <w:t>.</w:t>
-      </w:r>
-      <w:bookmarkEnd w:id="2"/>
-      <w:r>
-        <w:br/>
-      </w:r>
-      <w:hyperlink r:id="rId7" w:history="1">
-        <w:r>
-          <w:rPr>
-            <w:rStyle w:val="a9"/>
-          </w:rPr>
-          <w:t>http://arxiv.org/pdf/0706.3060</w:t>
-        </w:r>
-      </w:hyperlink>
-    </w:p>
-    <w:p>
-      <w:pPr>
-        <w:pStyle w:val="ad"/>
-        <w:ind w:left="426"/>
-        <w:rPr>
           <w:lang w:val="ru-RU"/>
         </w:rPr>
-      </w:pPr>
+        <w:t xml:space="preserve"> 1990г.</w:t>
+      </w:r>
     </w:p>
     <w:sectPr>
       <w:pgSz w:w="11906" w:h="16838" w:code="9"/>

</xml_diff>